<commit_message>
failure reason in  userTransaction report
</commit_message>
<xml_diff>
--- a/zoy-admin-server/src/main/resources/templates/userTransactionReport.docx
+++ b/zoy-admin-server/src/main/resources/templates/userTransactionReport.docx
@@ -7,19 +7,20 @@
       <w:tblPr>
         <w:tblStyle w:val="TableGrid"/>
         <w:tblpPr w:leftFromText="180" w:rightFromText="180" w:vertAnchor="text" w:horzAnchor="margin" w:tblpXSpec="center" w:tblpY="551"/>
-        <w:tblW w:w="15304" w:type="dxa"/>
+        <w:tblW w:w="16301" w:type="dxa"/>
         <w:tblLayout w:type="fixed"/>
         <w:tblLook w:val="04A0" w:firstRow="1" w:lastRow="0" w:firstColumn="1" w:lastColumn="0" w:noHBand="0" w:noVBand="1"/>
       </w:tblPr>
       <w:tblGrid>
-        <w:gridCol w:w="988"/>
+        <w:gridCol w:w="1135"/>
         <w:gridCol w:w="1275"/>
         <w:gridCol w:w="851"/>
         <w:gridCol w:w="2410"/>
         <w:gridCol w:w="992"/>
         <w:gridCol w:w="1417"/>
         <w:gridCol w:w="1418"/>
-        <w:gridCol w:w="1276"/>
+        <w:gridCol w:w="1129"/>
+        <w:gridCol w:w="997"/>
         <w:gridCol w:w="850"/>
         <w:gridCol w:w="851"/>
         <w:gridCol w:w="850"/>
@@ -29,7 +30,7 @@
       <w:tr>
         <w:tc>
           <w:tcPr>
-            <w:tcW w:w="988" w:type="dxa"/>
+            <w:tcW w:w="1135" w:type="dxa"/>
             <w:vAlign w:val="center"/>
           </w:tcPr>
           <w:p>
@@ -218,7 +219,7 @@
         </w:tc>
         <w:tc>
           <w:tcPr>
-            <w:tcW w:w="1276" w:type="dxa"/>
+            <w:tcW w:w="1129" w:type="dxa"/>
             <w:vAlign w:val="center"/>
           </w:tcPr>
           <w:p>
@@ -240,6 +241,36 @@
                 <w:shd w:val="clear" w:color="auto" w:fill="FFFFFF"/>
               </w:rPr>
               <w:t>Transaction Status</w:t>
+            </w:r>
+          </w:p>
+        </w:tc>
+        <w:tc>
+          <w:tcPr>
+            <w:tcW w:w="997" w:type="dxa"/>
+            <w:vAlign w:val="center"/>
+          </w:tcPr>
+          <w:p>
+            <w:pPr>
+              <w:jc w:val="center"/>
+              <w:rPr>
+                <w:rFonts w:ascii="Consolas" w:hAnsi="Consolas"/>
+                <w:b/>
+                <w:color w:val="000000"/>
+                <w:sz w:val="16"/>
+                <w:szCs w:val="16"/>
+                <w:shd w:val="clear" w:color="auto" w:fill="FFFFFF"/>
+              </w:rPr>
+            </w:pPr>
+            <w:r>
+              <w:rPr>
+                <w:rFonts w:ascii="Consolas" w:hAnsi="Consolas"/>
+                <w:b/>
+                <w:color w:val="000000"/>
+                <w:sz w:val="16"/>
+                <w:szCs w:val="16"/>
+                <w:shd w:val="clear" w:color="auto" w:fill="FFFFFF"/>
+              </w:rPr>
+              <w:t>Failure Reason</w:t>
             </w:r>
           </w:p>
         </w:tc>
@@ -391,7 +422,7 @@
         </w:trPr>
         <w:tc>
           <w:tcPr>
-            <w:tcW w:w="988" w:type="dxa"/>
+            <w:tcW w:w="1135" w:type="dxa"/>
             <w:vAlign w:val="center"/>
           </w:tcPr>
           <w:p>
@@ -660,7 +691,7 @@
         </w:tc>
         <w:tc>
           <w:tcPr>
-            <w:tcW w:w="1276" w:type="dxa"/>
+            <w:tcW w:w="1129" w:type="dxa"/>
             <w:vAlign w:val="center"/>
           </w:tcPr>
           <w:p>
@@ -686,6 +717,46 @@
               </w:rPr>
               <w:t>transactionStatus</w:t>
             </w:r>
+            <w:proofErr w:type="spellEnd"/>
+            <w:r>
+              <w:rPr>
+                <w:sz w:val="12"/>
+                <w:szCs w:val="12"/>
+              </w:rPr>
+              <w:t>}</w:t>
+            </w:r>
+          </w:p>
+        </w:tc>
+        <w:tc>
+          <w:tcPr>
+            <w:tcW w:w="997" w:type="dxa"/>
+            <w:vAlign w:val="center"/>
+          </w:tcPr>
+          <w:p>
+            <w:pPr>
+              <w:jc w:val="center"/>
+              <w:rPr>
+                <w:sz w:val="12"/>
+                <w:szCs w:val="12"/>
+              </w:rPr>
+            </w:pPr>
+            <w:r>
+              <w:rPr>
+                <w:sz w:val="12"/>
+                <w:szCs w:val="12"/>
+              </w:rPr>
+              <w:t>${</w:t>
+            </w:r>
+            <w:bookmarkStart w:id="0" w:name="_GoBack"/>
+            <w:proofErr w:type="spellStart"/>
+            <w:r>
+              <w:rPr>
+                <w:sz w:val="12"/>
+                <w:szCs w:val="12"/>
+              </w:rPr>
+              <w:t>failureReason</w:t>
+            </w:r>
+            <w:bookmarkEnd w:id="0"/>
             <w:proofErr w:type="spellEnd"/>
             <w:r>
               <w:rPr>
@@ -858,10 +929,7 @@
     </w:tbl>
     <w:p/>
     <w:p/>
-    <w:p>
-      <w:bookmarkStart w:id="0" w:name="_GoBack"/>
-      <w:bookmarkEnd w:id="0"/>
-    </w:p>
+    <w:p/>
     <w:p>
       <w:pPr>
         <w:tabs>
@@ -2134,7 +2202,7 @@
 </file>
 
 <file path=customXml/itemProps1.xml><?xml version="1.0" encoding="utf-8"?>
-<ds:datastoreItem xmlns:ds="http://schemas.openxmlformats.org/officeDocument/2006/customXml" ds:itemID="{2E23C36D-9395-4F7D-8D65-DD5C5F6F882F}">
+<ds:datastoreItem xmlns:ds="http://schemas.openxmlformats.org/officeDocument/2006/customXml" ds:itemID="{D9C9B878-196A-48D4-AD95-D76BF6BB225E}">
   <ds:schemaRefs>
     <ds:schemaRef ds:uri="http://schemas.openxmlformats.org/officeDocument/2006/bibliography"/>
   </ds:schemaRefs>

</xml_diff>